<commit_message>
REPORTGEN-665 : new security reports
</commit_message>
<xml_diff>
--- a/CastReporting.Reporting.Core/Templates/Application/Compliance reports/CWE Compliance Report.docx
+++ b/CastReporting.Reporting.Core/Templates/Application/Compliance reports/CWE Compliance Report.docx
@@ -3990,53 +3990,6 @@
                                     <w:color w:val="365F91" w:themeColor="accent1" w:themeShade="BF"/>
                                     <w:sz w:val="56"/>
                                   </w:rPr>
-                                  <w:t>(</w:t>
-                                </w:r>
-                                <w:r>
-                                  <w:rPr>
-                                    <w:rFonts w:asciiTheme="majorHAnsi" w:hAnsiTheme="majorHAnsi" w:cs="Arial"/>
-                                    <w:b/>
-                                    <w:color w:val="365F91" w:themeColor="accent1" w:themeShade="BF"/>
-                                    <w:sz w:val="56"/>
-                                  </w:rPr>
-                                  <w:t>2011</w:t>
-                                </w:r>
-                                <w:r>
-                                  <w:rPr>
-                                    <w:rFonts w:asciiTheme="majorHAnsi" w:hAnsiTheme="majorHAnsi" w:cs="Arial"/>
-                                    <w:b/>
-                                    <w:color w:val="365F91" w:themeColor="accent1" w:themeShade="BF"/>
-                                    <w:sz w:val="56"/>
-                                  </w:rPr>
-                                  <w:t>)</w:t>
-                                </w:r>
-                                <w:r>
-                                  <w:rPr>
-                                    <w:rFonts w:asciiTheme="majorHAnsi" w:hAnsiTheme="majorHAnsi" w:cs="Arial"/>
-                                    <w:b/>
-                                    <w:color w:val="365F91" w:themeColor="accent1" w:themeShade="BF"/>
-                                    <w:sz w:val="56"/>
-                                  </w:rPr>
-                                  <w:t xml:space="preserve"> Top 25</w:t>
-                                </w:r>
-                              </w:p>
-                              <w:p>
-                                <w:pPr>
-                                  <w:ind w:left="0" w:right="72"/>
-                                  <w:rPr>
-                                    <w:rFonts w:asciiTheme="majorHAnsi" w:hAnsiTheme="majorHAnsi" w:cs="Arial"/>
-                                    <w:b/>
-                                    <w:color w:val="365F91" w:themeColor="accent1" w:themeShade="BF"/>
-                                    <w:sz w:val="56"/>
-                                  </w:rPr>
-                                </w:pPr>
-                                <w:r>
-                                  <w:rPr>
-                                    <w:rFonts w:asciiTheme="majorHAnsi" w:hAnsiTheme="majorHAnsi" w:cs="Arial"/>
-                                    <w:b/>
-                                    <w:color w:val="365F91" w:themeColor="accent1" w:themeShade="BF"/>
-                                    <w:sz w:val="56"/>
-                                  </w:rPr>
                                   <w:t>Compliance</w:t>
                                 </w:r>
                                 <w:r>
@@ -4212,7 +4165,11 @@
               </mc:Choice>
               <mc:Fallback>
                 <w:pict>
-                  <v:shape w14:anchorId="789AD5BD" id="Text Box 83" o:spid="_x0000_s1056" type="#_x0000_t202" style="position:absolute;left:0;text-align:left;margin-left:229.05pt;margin-top:114.95pt;width:473.6pt;height:202.8pt;z-index:251670528;visibility:visible;mso-wrap-style:square;mso-width-percent:0;mso-height-percent:0;mso-wrap-distance-left:9pt;mso-wrap-distance-top:0;mso-wrap-distance-right:9pt;mso-wrap-distance-bottom:0;mso-position-horizontal:absolute;mso-position-horizontal-relative:page;mso-position-vertical:absolute;mso-position-vertical-relative:page;mso-width-percent:0;mso-height-percent:0;mso-width-relative:page;mso-height-relative:margin;v-text-anchor:top" o:gfxdata="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" filled="f" stroked="f" strokeweight=".5pt">
+                  <v:shapetype w14:anchorId="789AD5BD" id="_x0000_t202" coordsize="21600,21600" o:spt="202" path="m,l,21600r21600,l21600,xe">
+                    <v:stroke joinstyle="miter"/>
+                    <v:path gradientshapeok="t" o:connecttype="rect"/>
+                  </v:shapetype>
+                  <v:shape id="Text Box 83" o:spid="_x0000_s1056" type="#_x0000_t202" style="position:absolute;left:0;text-align:left;margin-left:229.05pt;margin-top:114.95pt;width:473.6pt;height:202.8pt;z-index:251670528;visibility:visible;mso-wrap-style:square;mso-width-percent:0;mso-height-percent:0;mso-wrap-distance-left:9pt;mso-wrap-distance-top:0;mso-wrap-distance-right:9pt;mso-wrap-distance-bottom:0;mso-position-horizontal:absolute;mso-position-horizontal-relative:page;mso-position-vertical:absolute;mso-position-vertical-relative:page;mso-width-percent:0;mso-height-percent:0;mso-width-relative:page;mso-height-relative:margin;v-text-anchor:top" o:gfxdata="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" filled="f" stroked="f" strokeweight=".5pt">
                     <v:textbox inset="0,0,0,0">
                       <w:txbxContent>
                         <w:p>
@@ -4235,53 +4192,6 @@
                             <w:br/>
                             <w:t xml:space="preserve">CWE </w:t>
                           </w:r>
-                          <w:r>
-                            <w:rPr>
-                              <w:rFonts w:asciiTheme="majorHAnsi" w:hAnsiTheme="majorHAnsi" w:cs="Arial"/>
-                              <w:b/>
-                              <w:color w:val="365F91" w:themeColor="accent1" w:themeShade="BF"/>
-                              <w:sz w:val="56"/>
-                            </w:rPr>
-                            <w:t>(</w:t>
-                          </w:r>
-                          <w:r>
-                            <w:rPr>
-                              <w:rFonts w:asciiTheme="majorHAnsi" w:hAnsiTheme="majorHAnsi" w:cs="Arial"/>
-                              <w:b/>
-                              <w:color w:val="365F91" w:themeColor="accent1" w:themeShade="BF"/>
-                              <w:sz w:val="56"/>
-                            </w:rPr>
-                            <w:t>2011</w:t>
-                          </w:r>
-                          <w:r>
-                            <w:rPr>
-                              <w:rFonts w:asciiTheme="majorHAnsi" w:hAnsiTheme="majorHAnsi" w:cs="Arial"/>
-                              <w:b/>
-                              <w:color w:val="365F91" w:themeColor="accent1" w:themeShade="BF"/>
-                              <w:sz w:val="56"/>
-                            </w:rPr>
-                            <w:t>)</w:t>
-                          </w:r>
-                          <w:r>
-                            <w:rPr>
-                              <w:rFonts w:asciiTheme="majorHAnsi" w:hAnsiTheme="majorHAnsi" w:cs="Arial"/>
-                              <w:b/>
-                              <w:color w:val="365F91" w:themeColor="accent1" w:themeShade="BF"/>
-                              <w:sz w:val="56"/>
-                            </w:rPr>
-                            <w:t xml:space="preserve"> Top 25</w:t>
-                          </w:r>
-                        </w:p>
-                        <w:p>
-                          <w:pPr>
-                            <w:ind w:left="0" w:right="72"/>
-                            <w:rPr>
-                              <w:rFonts w:asciiTheme="majorHAnsi" w:hAnsiTheme="majorHAnsi" w:cs="Arial"/>
-                              <w:b/>
-                              <w:color w:val="365F91" w:themeColor="accent1" w:themeShade="BF"/>
-                              <w:sz w:val="56"/>
-                            </w:rPr>
-                          </w:pPr>
                           <w:r>
                             <w:rPr>
                               <w:rFonts w:asciiTheme="majorHAnsi" w:hAnsiTheme="majorHAnsi" w:cs="Arial"/>
@@ -4562,7 +4472,7 @@
               </mc:Choice>
               <mc:Fallback>
                 <w:pict>
-                  <v:shape w14:anchorId="04BF332D" id="Text Box 4" o:spid="_x0000_s1057" type="#_x0000_t202" alt="TEXT;TODAY_DATE" style="position:absolute;left:0;text-align:left;margin-left:-46.95pt;margin-top:22.65pt;width:173.25pt;height:33pt;z-index:251676672;visibility:visible;mso-wrap-style:square;mso-wrap-distance-left:9pt;mso-wrap-distance-top:0;mso-wrap-distance-right:9pt;mso-wrap-distance-bottom:0;mso-position-horizontal:absolute;mso-position-horizontal-relative:text;mso-position-vertical:absolute;mso-position-vertical-relative:text;v-text-anchor:top" o:gfxdata="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" filled="f" stroked="f" strokeweight=".5pt">
+                  <v:shape w14:anchorId="04BF332D" id="Text Box 4" o:spid="_x0000_s1057" type="#_x0000_t202" alt="TEXT;TODAY_DATE" style="position:absolute;left:0;text-align:left;margin-left:-46.95pt;margin-top:22.65pt;width:173.25pt;height:33pt;z-index:251676672;visibility:visible;mso-wrap-style:square;mso-wrap-distance-left:9pt;mso-wrap-distance-top:0;mso-wrap-distance-right:9pt;mso-wrap-distance-bottom:0;mso-position-horizontal:absolute;mso-position-horizontal-relative:text;mso-position-vertical:absolute;mso-position-vertical-relative:text;v-text-anchor:top" o:gfxdata="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" filled="f" stroked="f" strokeweight=".5pt">
                     <v:textbox>
                       <w:txbxContent>
                         <w:p>
@@ -4616,24 +4526,6 @@
               <w:sz w:val="22"/>
             </w:rPr>
           </w:pPr>
-        </w:p>
-        <w:p>
-          <w:pPr>
-            <w:ind w:right="657"/>
-            <w:rPr>
-              <w:rFonts w:asciiTheme="minorHAnsi" w:hAnsiTheme="minorHAnsi"/>
-              <w:sz w:val="22"/>
-            </w:rPr>
-          </w:pPr>
-        </w:p>
-        <w:p>
-          <w:pPr>
-            <w:ind w:right="657"/>
-            <w:rPr>
-              <w:rFonts w:asciiTheme="minorHAnsi" w:hAnsiTheme="minorHAnsi"/>
-              <w:sz w:val="22"/>
-            </w:rPr>
-          </w:pPr>
           <w:r>
             <w:rPr>
               <w:b/>
@@ -4644,13 +4536,13 @@
             <mc:AlternateContent>
               <mc:Choice Requires="wps">
                 <w:drawing>
-                  <wp:anchor distT="0" distB="0" distL="114300" distR="114300" simplePos="0" relativeHeight="251680768" behindDoc="0" locked="0" layoutInCell="1" allowOverlap="1" wp14:anchorId="41D73EB3" wp14:editId="6D8944C4">
+                  <wp:anchor distT="0" distB="0" distL="114300" distR="114300" simplePos="0" relativeHeight="251680768" behindDoc="0" locked="0" layoutInCell="1" allowOverlap="1" wp14:anchorId="41D73EB3" wp14:editId="772029C5">
                     <wp:simplePos x="0" y="0"/>
                     <wp:positionH relativeFrom="column">
-                      <wp:posOffset>3086100</wp:posOffset>
+                      <wp:posOffset>3390900</wp:posOffset>
                     </wp:positionH>
                     <wp:positionV relativeFrom="paragraph">
-                      <wp:posOffset>128905</wp:posOffset>
+                      <wp:posOffset>136525</wp:posOffset>
                     </wp:positionV>
                     <wp:extent cx="1914525" cy="285750"/>
                     <wp:effectExtent l="0" t="0" r="0" b="0"/>
@@ -4732,7 +4624,7 @@
               </mc:Choice>
               <mc:Fallback>
                 <w:pict>
-                  <v:shape w14:anchorId="41D73EB3" id="Text Box 3" o:spid="_x0000_s1058" type="#_x0000_t202" alt="TEXT;APPLICATION_NAME" style="position:absolute;left:0;text-align:left;margin-left:243pt;margin-top:10.15pt;width:150.75pt;height:22.5pt;z-index:251680768;visibility:visible;mso-wrap-style:square;mso-width-percent:0;mso-height-percent:0;mso-wrap-distance-left:9pt;mso-wrap-distance-top:0;mso-wrap-distance-right:9pt;mso-wrap-distance-bottom:0;mso-position-horizontal:absolute;mso-position-horizontal-relative:text;mso-position-vertical:absolute;mso-position-vertical-relative:text;mso-width-percent:0;mso-height-percent:0;mso-width-relative:margin;mso-height-relative:margin;v-text-anchor:top" o:gfxdata="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" filled="f" stroked="f" strokeweight=".5pt">
+                  <v:shape w14:anchorId="41D73EB3" id="Text Box 3" o:spid="_x0000_s1058" type="#_x0000_t202" alt="TEXT;APPLICATION_NAME" style="position:absolute;left:0;text-align:left;margin-left:267pt;margin-top:10.75pt;width:150.75pt;height:22.5pt;z-index:251680768;visibility:visible;mso-wrap-style:square;mso-width-percent:0;mso-height-percent:0;mso-wrap-distance-left:9pt;mso-wrap-distance-top:0;mso-wrap-distance-right:9pt;mso-wrap-distance-bottom:0;mso-position-horizontal:absolute;mso-position-horizontal-relative:text;mso-position-vertical:absolute;mso-position-vertical-relative:text;mso-width-percent:0;mso-height-percent:0;mso-width-relative:margin;mso-height-relative:margin;v-text-anchor:top" o:gfxdata="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" filled="f" stroked="f" strokeweight=".5pt">
                     <v:textbox>
                       <w:txbxContent>
                         <w:p>
@@ -4781,13 +4673,13 @@
             <mc:AlternateContent>
               <mc:Choice Requires="wps">
                 <w:drawing>
-                  <wp:anchor distT="0" distB="0" distL="114300" distR="114300" simplePos="0" relativeHeight="251682816" behindDoc="0" locked="0" layoutInCell="1" allowOverlap="1" wp14:anchorId="6A09EFF7" wp14:editId="245FC650">
+                  <wp:anchor distT="0" distB="0" distL="114300" distR="114300" simplePos="0" relativeHeight="251682816" behindDoc="0" locked="0" layoutInCell="1" allowOverlap="1" wp14:anchorId="6A09EFF7" wp14:editId="7808B20D">
                     <wp:simplePos x="0" y="0"/>
                     <wp:positionH relativeFrom="column">
-                      <wp:posOffset>2407920</wp:posOffset>
+                      <wp:posOffset>2827020</wp:posOffset>
                     </wp:positionH>
                     <wp:positionV relativeFrom="paragraph">
-                      <wp:posOffset>148590</wp:posOffset>
+                      <wp:posOffset>137160</wp:posOffset>
                     </wp:positionV>
                     <wp:extent cx="2171700" cy="304800"/>
                     <wp:effectExtent l="0" t="0" r="0" b="0"/>
@@ -4886,7 +4778,7 @@
               </mc:Choice>
               <mc:Fallback>
                 <w:pict>
-                  <v:shape w14:anchorId="6A09EFF7" id="Text Box 31" o:spid="_x0000_s1059" type="#_x0000_t202" alt="TEXT;LAST_SNAPSHOT_VERSION" style="position:absolute;left:0;text-align:left;margin-left:189.6pt;margin-top:11.7pt;width:171pt;height:24pt;z-index:251682816;visibility:visible;mso-wrap-style:square;mso-width-percent:0;mso-height-percent:0;mso-wrap-distance-left:9pt;mso-wrap-distance-top:0;mso-wrap-distance-right:9pt;mso-wrap-distance-bottom:0;mso-position-horizontal:absolute;mso-position-horizontal-relative:text;mso-position-vertical:absolute;mso-position-vertical-relative:text;mso-width-percent:0;mso-height-percent:0;mso-width-relative:margin;mso-height-relative:margin;v-text-anchor:top" o:gfxdata="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" filled="f" stroked="f" strokeweight=".5pt">
+                  <v:shape w14:anchorId="6A09EFF7" id="Text Box 31" o:spid="_x0000_s1059" type="#_x0000_t202" alt="TEXT;LAST_SNAPSHOT_VERSION" style="position:absolute;left:0;text-align:left;margin-left:222.6pt;margin-top:10.8pt;width:171pt;height:24pt;z-index:251682816;visibility:visible;mso-wrap-style:square;mso-width-percent:0;mso-height-percent:0;mso-wrap-distance-left:9pt;mso-wrap-distance-top:0;mso-wrap-distance-right:9pt;mso-wrap-distance-bottom:0;mso-position-horizontal:absolute;mso-position-horizontal-relative:text;mso-position-vertical:absolute;mso-position-vertical-relative:text;mso-width-percent:0;mso-height-percent:0;mso-width-relative:margin;mso-height-relative:margin;v-text-anchor:top" o:gfxdata="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" filled="f" stroked="f" strokeweight=".5pt">
                     <v:textbox>
                       <w:txbxContent>
                         <w:p>
@@ -4949,13 +4841,13 @@
             <mc:AlternateContent>
               <mc:Choice Requires="wps">
                 <w:drawing>
-                  <wp:anchor distT="0" distB="0" distL="114300" distR="114300" simplePos="0" relativeHeight="251683840" behindDoc="1" locked="0" layoutInCell="1" allowOverlap="1" wp14:anchorId="366FBCA5" wp14:editId="471B226E">
+                  <wp:anchor distT="0" distB="0" distL="114300" distR="114300" simplePos="0" relativeHeight="251683840" behindDoc="1" locked="0" layoutInCell="1" allowOverlap="1" wp14:anchorId="366FBCA5" wp14:editId="15DE8023">
                     <wp:simplePos x="0" y="0"/>
                     <wp:positionH relativeFrom="column">
-                      <wp:posOffset>2491740</wp:posOffset>
+                      <wp:posOffset>2825115</wp:posOffset>
                     </wp:positionH>
                     <wp:positionV relativeFrom="paragraph">
-                      <wp:posOffset>146050</wp:posOffset>
+                      <wp:posOffset>144145</wp:posOffset>
                     </wp:positionV>
                     <wp:extent cx="1981200" cy="295275"/>
                     <wp:effectExtent l="0" t="0" r="0" b="0"/>
@@ -5061,7 +4953,7 @@
               </mc:Choice>
               <mc:Fallback>
                 <w:pict>
-                  <v:shape w14:anchorId="366FBCA5" id="Text Box 9" o:spid="_x0000_s1060" type="#_x0000_t202" alt="TEXT;CAST_VERSION" style="position:absolute;left:0;text-align:left;margin-left:196.2pt;margin-top:11.5pt;width:156pt;height:23.25pt;z-index:-251632640;visibility:visible;mso-wrap-style:square;mso-wrap-distance-left:9pt;mso-wrap-distance-top:0;mso-wrap-distance-right:9pt;mso-wrap-distance-bottom:0;mso-position-horizontal:absolute;mso-position-horizontal-relative:text;mso-position-vertical:absolute;mso-position-vertical-relative:text;v-text-anchor:top" o:gfxdata="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" filled="f" stroked="f" strokeweight=".5pt">
+                  <v:shape w14:anchorId="366FBCA5" id="Text Box 9" o:spid="_x0000_s1060" type="#_x0000_t202" alt="TEXT;CAST_VERSION" style="position:absolute;left:0;text-align:left;margin-left:222.45pt;margin-top:11.35pt;width:156pt;height:23.25pt;z-index:-251632640;visibility:visible;mso-wrap-style:square;mso-wrap-distance-left:9pt;mso-wrap-distance-top:0;mso-wrap-distance-right:9pt;mso-wrap-distance-bottom:0;mso-position-horizontal:absolute;mso-position-horizontal-relative:text;mso-position-vertical:absolute;mso-position-vertical-relative:text;v-text-anchor:top" o:gfxdata="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" filled="f" stroked="f" strokeweight=".5pt">
                     <v:textbox>
                       <w:txbxContent>
                         <w:p>
@@ -5143,6 +5035,24 @@
         </w:p>
         <w:p>
           <w:pPr>
+            <w:ind w:right="657"/>
+            <w:rPr>
+              <w:rFonts w:asciiTheme="minorHAnsi" w:hAnsiTheme="minorHAnsi"/>
+              <w:sz w:val="22"/>
+            </w:rPr>
+          </w:pPr>
+        </w:p>
+        <w:p>
+          <w:pPr>
+            <w:ind w:right="657"/>
+            <w:rPr>
+              <w:rFonts w:asciiTheme="minorHAnsi" w:hAnsiTheme="minorHAnsi"/>
+              <w:sz w:val="22"/>
+            </w:rPr>
+          </w:pPr>
+        </w:p>
+        <w:p>
+          <w:pPr>
             <w:spacing w:after="0" w:line="240" w:lineRule="auto"/>
             <w:ind w:left="0" w:right="657"/>
             <w:jc w:val="left"/>
@@ -5258,6 +5168,8 @@
       <w:bookmarkStart w:id="4" w:name="_Toc14781366"/>
       <w:bookmarkStart w:id="5" w:name="_Toc15304884"/>
       <w:bookmarkStart w:id="6" w:name="_Toc15306071"/>
+      <w:bookmarkStart w:id="7" w:name="_Toc21073274"/>
+      <w:bookmarkStart w:id="8" w:name="_Toc21074627"/>
       <w:r>
         <w:t>Table of Content</w:t>
       </w:r>
@@ -5267,6 +5179,8 @@
       <w:bookmarkEnd w:id="4"/>
       <w:bookmarkEnd w:id="5"/>
       <w:bookmarkEnd w:id="6"/>
+      <w:bookmarkEnd w:id="7"/>
+      <w:bookmarkEnd w:id="8"/>
       <w:r>
         <w:tab/>
       </w:r>
@@ -5309,8 +5223,6 @@
           <w:lang w:eastAsia="zh-CN"/>
         </w:rPr>
       </w:pPr>
-      <w:bookmarkStart w:id="7" w:name="_GoBack"/>
-      <w:bookmarkEnd w:id="7"/>
       <w:r>
         <w:rPr>
           <w:noProof/>
@@ -5449,7 +5361,7 @@
         <w:rPr>
           <w:noProof/>
         </w:rPr>
-        <w:t>CWE (2011) Top 25 Summary</w:t>
+        <w:t>CWE Summary</w:t>
       </w:r>
     </w:p>
     <w:p>
@@ -5498,7 +5410,7 @@
           <w:rFonts w:eastAsia="Calibri"/>
           <w:noProof/>
         </w:rPr>
-        <w:t>CWE (2011) Top 25 Vulnerabilities Summary</w:t>
+        <w:t>CWE Vulnerabilities Summary</w:t>
       </w:r>
     </w:p>
     <w:p>
@@ -5543,7 +5455,7 @@
           <w:rFonts w:eastAsia="Calibri"/>
           <w:noProof/>
         </w:rPr>
-        <w:t>CAST Findings for CWE (2011) Top 25</w:t>
+        <w:t>CAST Findings for CWE</w:t>
       </w:r>
     </w:p>
     <w:p>
@@ -5710,30 +5622,34 @@
         <w:lastRenderedPageBreak/>
         <w:t xml:space="preserve"> </w:t>
       </w:r>
-      <w:bookmarkStart w:id="8" w:name="_Toc531862287"/>
-      <w:bookmarkStart w:id="9" w:name="_Toc14694635"/>
-      <w:bookmarkStart w:id="10" w:name="_Toc14781232"/>
-      <w:bookmarkStart w:id="11" w:name="_Toc14781367"/>
-      <w:bookmarkStart w:id="12" w:name="_Toc15304885"/>
-      <w:bookmarkStart w:id="13" w:name="_Toc15306072"/>
+      <w:bookmarkStart w:id="9" w:name="_Toc531862287"/>
+      <w:bookmarkStart w:id="10" w:name="_Toc14694635"/>
+      <w:bookmarkStart w:id="11" w:name="_Toc14781232"/>
+      <w:bookmarkStart w:id="12" w:name="_Toc14781367"/>
+      <w:bookmarkStart w:id="13" w:name="_Toc15304885"/>
+      <w:bookmarkStart w:id="14" w:name="_Toc15306072"/>
+      <w:bookmarkStart w:id="15" w:name="_Toc21073275"/>
+      <w:bookmarkStart w:id="16" w:name="_Toc21074628"/>
       <w:r>
         <w:t>Introduction</w:t>
       </w:r>
-      <w:bookmarkEnd w:id="8"/>
       <w:bookmarkEnd w:id="9"/>
       <w:bookmarkEnd w:id="10"/>
       <w:bookmarkEnd w:id="11"/>
       <w:bookmarkEnd w:id="12"/>
       <w:bookmarkEnd w:id="13"/>
+      <w:bookmarkEnd w:id="14"/>
+      <w:bookmarkEnd w:id="15"/>
+      <w:bookmarkEnd w:id="16"/>
     </w:p>
     <w:p>
       <w:pPr>
         <w:spacing w:after="0" w:line="240" w:lineRule="auto"/>
         <w:ind w:right="657"/>
       </w:pPr>
-      <w:bookmarkStart w:id="14" w:name="_Hlk530663297"/>
-      <w:bookmarkStart w:id="15" w:name="_Toc380677725"/>
-      <w:bookmarkStart w:id="16" w:name="_Toc531862288"/>
+      <w:bookmarkStart w:id="17" w:name="_Hlk530663297"/>
+      <w:bookmarkStart w:id="18" w:name="_Toc380677725"/>
+      <w:bookmarkStart w:id="19" w:name="_Toc531862288"/>
       <w:r>
         <w:t xml:space="preserve">This assessment is an effort to determine the </w:t>
       </w:r>
@@ -5761,6 +5677,8 @@
         <w:spacing w:after="0" w:line="240" w:lineRule="auto"/>
         <w:ind w:right="657"/>
       </w:pPr>
+      <w:bookmarkStart w:id="20" w:name="_Hlk21077611"/>
+      <w:bookmarkStart w:id="21" w:name="_GoBack"/>
       <w:r>
         <w:t xml:space="preserve">CAST AIP </w:t>
       </w:r>
@@ -5777,31 +5695,37 @@
           <w:lang w:val="en-US"/>
         </w:rPr>
       </w:pPr>
-      <w:bookmarkStart w:id="17" w:name="_Toc14694636"/>
-      <w:bookmarkStart w:id="18" w:name="_Toc14781233"/>
-      <w:bookmarkStart w:id="19" w:name="_Toc14781368"/>
-      <w:bookmarkStart w:id="20" w:name="_Toc15304886"/>
-      <w:bookmarkStart w:id="21" w:name="_Toc15306073"/>
-      <w:bookmarkEnd w:id="14"/>
+      <w:bookmarkStart w:id="22" w:name="_Toc14694636"/>
+      <w:bookmarkStart w:id="23" w:name="_Toc14781233"/>
+      <w:bookmarkStart w:id="24" w:name="_Toc14781368"/>
+      <w:bookmarkStart w:id="25" w:name="_Toc15304886"/>
+      <w:bookmarkStart w:id="26" w:name="_Toc15306073"/>
+      <w:bookmarkStart w:id="27" w:name="_Toc21073276"/>
+      <w:bookmarkStart w:id="28" w:name="_Toc21074629"/>
+      <w:bookmarkEnd w:id="17"/>
+      <w:bookmarkEnd w:id="20"/>
+      <w:bookmarkEnd w:id="21"/>
       <w:r>
         <w:rPr>
           <w:lang w:val="en-US"/>
         </w:rPr>
         <w:t xml:space="preserve">Application </w:t>
       </w:r>
-      <w:bookmarkEnd w:id="15"/>
+      <w:bookmarkEnd w:id="18"/>
       <w:r>
         <w:rPr>
           <w:lang w:val="en-US"/>
         </w:rPr>
         <w:t>Characteristics</w:t>
       </w:r>
-      <w:bookmarkEnd w:id="16"/>
-      <w:bookmarkEnd w:id="17"/>
-      <w:bookmarkEnd w:id="18"/>
       <w:bookmarkEnd w:id="19"/>
-      <w:bookmarkEnd w:id="20"/>
-      <w:bookmarkEnd w:id="21"/>
+      <w:bookmarkEnd w:id="22"/>
+      <w:bookmarkEnd w:id="23"/>
+      <w:bookmarkEnd w:id="24"/>
+      <w:bookmarkEnd w:id="25"/>
+      <w:bookmarkEnd w:id="26"/>
+      <w:bookmarkEnd w:id="27"/>
+      <w:bookmarkEnd w:id="28"/>
     </w:p>
     <w:p>
       <w:pPr>
@@ -6690,46 +6614,29 @@
           <w:sz w:val="22"/>
         </w:rPr>
       </w:pPr>
-      <w:bookmarkStart w:id="22" w:name="_Toc531862289"/>
-      <w:bookmarkStart w:id="23" w:name="_Toc14694637"/>
-      <w:bookmarkStart w:id="24" w:name="_Toc14781234"/>
-      <w:bookmarkStart w:id="25" w:name="_Toc14781369"/>
-      <w:bookmarkStart w:id="26" w:name="_Toc15304887"/>
-      <w:bookmarkStart w:id="27" w:name="_Toc15306074"/>
+      <w:bookmarkStart w:id="29" w:name="_Toc531862289"/>
+      <w:bookmarkStart w:id="30" w:name="_Toc14694637"/>
+      <w:bookmarkStart w:id="31" w:name="_Toc14781234"/>
+      <w:bookmarkStart w:id="32" w:name="_Toc14781369"/>
+      <w:bookmarkStart w:id="33" w:name="_Toc15304887"/>
+      <w:bookmarkStart w:id="34" w:name="_Toc15306074"/>
+      <w:bookmarkStart w:id="35" w:name="_Toc21073277"/>
+      <w:bookmarkStart w:id="36" w:name="_Toc21074630"/>
       <w:r>
         <w:lastRenderedPageBreak/>
         <w:t xml:space="preserve">CWE </w:t>
       </w:r>
-      <w:r>
-        <w:t>(</w:t>
-      </w:r>
-      <w:r>
-        <w:t>2011</w:t>
-      </w:r>
-      <w:r>
-        <w:t>)</w:t>
-      </w:r>
-      <w:r>
-        <w:t xml:space="preserve"> To</w:t>
-      </w:r>
-      <w:r>
-        <w:t>p</w:t>
-      </w:r>
-      <w:r>
-        <w:t xml:space="preserve"> </w:t>
-      </w:r>
-      <w:r>
-        <w:t xml:space="preserve">25 </w:t>
-      </w:r>
-      <w:bookmarkEnd w:id="22"/>
-      <w:bookmarkEnd w:id="23"/>
+      <w:bookmarkEnd w:id="29"/>
+      <w:bookmarkEnd w:id="30"/>
       <w:r>
         <w:t>Summary</w:t>
       </w:r>
-      <w:bookmarkEnd w:id="24"/>
-      <w:bookmarkEnd w:id="25"/>
-      <w:bookmarkEnd w:id="26"/>
-      <w:bookmarkEnd w:id="27"/>
+      <w:bookmarkEnd w:id="31"/>
+      <w:bookmarkEnd w:id="32"/>
+      <w:bookmarkEnd w:id="33"/>
+      <w:bookmarkEnd w:id="34"/>
+      <w:bookmarkEnd w:id="35"/>
+      <w:bookmarkEnd w:id="36"/>
     </w:p>
     <w:p>
       <w:pPr>
@@ -6774,12 +6681,14 @@
           <w:rFonts w:eastAsia="Calibri"/>
         </w:rPr>
       </w:pPr>
-      <w:bookmarkStart w:id="28" w:name="_Toc531862290"/>
-      <w:bookmarkStart w:id="29" w:name="_Toc14694638"/>
-      <w:bookmarkStart w:id="30" w:name="_Toc14781235"/>
-      <w:bookmarkStart w:id="31" w:name="_Toc14781370"/>
-      <w:bookmarkStart w:id="32" w:name="_Toc15304888"/>
-      <w:bookmarkStart w:id="33" w:name="_Toc15306075"/>
+      <w:bookmarkStart w:id="37" w:name="_Toc531862290"/>
+      <w:bookmarkStart w:id="38" w:name="_Toc14694638"/>
+      <w:bookmarkStart w:id="39" w:name="_Toc14781235"/>
+      <w:bookmarkStart w:id="40" w:name="_Toc14781370"/>
+      <w:bookmarkStart w:id="41" w:name="_Toc15304888"/>
+      <w:bookmarkStart w:id="42" w:name="_Toc15306075"/>
+      <w:bookmarkStart w:id="43" w:name="_Toc21073278"/>
+      <w:bookmarkStart w:id="44" w:name="_Toc21074631"/>
       <w:r>
         <w:rPr>
           <w:rFonts w:eastAsia="Calibri"/>
@@ -6794,47 +6703,21 @@
         </w:rPr>
         <w:t xml:space="preserve"> </w:t>
       </w:r>
+      <w:bookmarkEnd w:id="37"/>
+      <w:bookmarkEnd w:id="38"/>
+      <w:bookmarkEnd w:id="39"/>
+      <w:bookmarkEnd w:id="40"/>
       <w:r>
         <w:rPr>
           <w:rFonts w:eastAsia="Calibri"/>
           <w:lang w:val="en-US"/>
         </w:rPr>
-        <w:t>(</w:t>
+        <w:t>Vulnerabilities Summary</w:t>
       </w:r>
-      <w:r>
-        <w:rPr>
-          <w:rFonts w:eastAsia="Calibri"/>
-          <w:lang w:val="en-US"/>
-        </w:rPr>
-        <w:t>2011</w:t>
-      </w:r>
-      <w:r>
-        <w:rPr>
-          <w:rFonts w:eastAsia="Calibri"/>
-          <w:lang w:val="en-US"/>
-        </w:rPr>
-        <w:t>)</w:t>
-      </w:r>
-      <w:r>
-        <w:rPr>
-          <w:rFonts w:eastAsia="Calibri"/>
-          <w:lang w:val="en-US"/>
-        </w:rPr>
-        <w:t xml:space="preserve"> Top 25</w:t>
-      </w:r>
-      <w:bookmarkEnd w:id="28"/>
-      <w:bookmarkEnd w:id="29"/>
-      <w:bookmarkEnd w:id="30"/>
-      <w:bookmarkEnd w:id="31"/>
-      <w:r>
-        <w:rPr>
-          <w:rFonts w:eastAsia="Calibri"/>
-          <w:lang w:val="en-US"/>
-        </w:rPr>
-        <w:t xml:space="preserve"> Vulnerabilities Summary</w:t>
-      </w:r>
-      <w:bookmarkEnd w:id="32"/>
-      <w:bookmarkEnd w:id="33"/>
+      <w:bookmarkEnd w:id="41"/>
+      <w:bookmarkEnd w:id="42"/>
+      <w:bookmarkEnd w:id="43"/>
+      <w:bookmarkEnd w:id="44"/>
     </w:p>
     <w:p>
       <w:pPr>
@@ -6874,7 +6757,14 @@
           <w:rFonts w:cstheme="minorHAnsi"/>
           <w:szCs w:val="18"/>
         </w:rPr>
-        <w:t>CWE 2011 Top 25</w:t>
+        <w:t xml:space="preserve">CWE </w:t>
+      </w:r>
+      <w:r>
+        <w:rPr>
+          <w:rFonts w:cstheme="minorHAnsi"/>
+          <w:szCs w:val="18"/>
+        </w:rPr>
+        <w:t>(latest version)</w:t>
       </w:r>
       <w:r>
         <w:rPr>
@@ -6890,7 +6780,7 @@
         <w:tblW w:w="9000" w:type="dxa"/>
         <w:tblLayout w:type="fixed"/>
         <w:tblLook w:val="04A0" w:firstRow="1" w:lastRow="0" w:firstColumn="1" w:lastColumn="0" w:noHBand="0" w:noVBand="1"/>
-        <w:tblDescription w:val="TABLE;QUALITY_STANDARDS_EVOLUTION;STD=CWE-2011-Top25"/>
+        <w:tblDescription w:val="TABLE;QUALITY_STANDARDS_EVOLUTION;STD=CWE-LATEST-VERSION"/>
       </w:tblPr>
       <w:tblGrid>
         <w:gridCol w:w="4585"/>
@@ -6928,7 +6818,7 @@
                 <w:sz w:val="16"/>
                 <w:szCs w:val="18"/>
               </w:rPr>
-              <w:t>CWE-2011-Top25</w:t>
+              <w:t>CWE</w:t>
             </w:r>
           </w:p>
         </w:tc>
@@ -7631,14 +7521,14 @@
           <w:i/>
           <w:sz w:val="14"/>
         </w:rPr>
-        <w:t>CWE Top 25</w:t>
+        <w:t xml:space="preserve">CWE </w:t>
       </w:r>
       <w:r>
         <w:rPr>
           <w:i/>
           <w:sz w:val="14"/>
         </w:rPr>
-        <w:t xml:space="preserve"> Rules </w:t>
+        <w:t xml:space="preserve">Rules </w:t>
       </w:r>
     </w:p>
     <w:p>
@@ -7682,12 +7572,14 @@
           <w:rFonts w:eastAsia="Calibri"/>
         </w:rPr>
       </w:pPr>
-      <w:bookmarkStart w:id="34" w:name="_Toc14694639"/>
-      <w:bookmarkStart w:id="35" w:name="_Toc14781236"/>
-      <w:bookmarkStart w:id="36" w:name="_Toc14781371"/>
-      <w:bookmarkStart w:id="37" w:name="_Toc15304889"/>
-      <w:bookmarkStart w:id="38" w:name="_Toc531862291"/>
-      <w:bookmarkStart w:id="39" w:name="_Toc15306076"/>
+      <w:bookmarkStart w:id="45" w:name="_Toc21074632"/>
+      <w:bookmarkStart w:id="46" w:name="_Toc14694639"/>
+      <w:bookmarkStart w:id="47" w:name="_Toc14781236"/>
+      <w:bookmarkStart w:id="48" w:name="_Toc14781371"/>
+      <w:bookmarkStart w:id="49" w:name="_Toc15304889"/>
+      <w:bookmarkStart w:id="50" w:name="_Toc15306076"/>
+      <w:bookmarkStart w:id="51" w:name="_Toc21073279"/>
+      <w:bookmarkStart w:id="52" w:name="_Toc531862291"/>
       <w:r>
         <w:rPr>
           <w:rFonts w:eastAsia="Calibri"/>
@@ -7699,55 +7591,21 @@
         <w:rPr>
           <w:rFonts w:eastAsia="Calibri"/>
         </w:rPr>
-        <w:t xml:space="preserve">CWE </w:t>
+        <w:t>CWE</w:t>
       </w:r>
-      <w:r>
-        <w:rPr>
-          <w:rFonts w:eastAsia="Calibri"/>
-        </w:rPr>
-        <w:t>(</w:t>
-      </w:r>
-      <w:r>
-        <w:rPr>
-          <w:rFonts w:eastAsia="Calibri"/>
-        </w:rPr>
-        <w:t>2011</w:t>
-      </w:r>
-      <w:r>
-        <w:rPr>
-          <w:rFonts w:eastAsia="Calibri"/>
-        </w:rPr>
-        <w:t>)</w:t>
-      </w:r>
+      <w:bookmarkEnd w:id="45"/>
       <w:r>
         <w:rPr>
           <w:rFonts w:eastAsia="Calibri"/>
         </w:rPr>
         <w:t xml:space="preserve"> </w:t>
       </w:r>
-      <w:r>
-        <w:rPr>
-          <w:rFonts w:eastAsia="Calibri"/>
-        </w:rPr>
-        <w:t>Top</w:t>
-      </w:r>
-      <w:r>
-        <w:rPr>
-          <w:rFonts w:eastAsia="Calibri"/>
-        </w:rPr>
-        <w:t xml:space="preserve"> </w:t>
-      </w:r>
-      <w:r>
-        <w:rPr>
-          <w:rFonts w:eastAsia="Calibri"/>
-        </w:rPr>
-        <w:t>25</w:t>
-      </w:r>
-      <w:bookmarkEnd w:id="34"/>
-      <w:bookmarkEnd w:id="35"/>
-      <w:bookmarkEnd w:id="36"/>
-      <w:bookmarkEnd w:id="37"/>
-      <w:bookmarkEnd w:id="39"/>
+      <w:bookmarkEnd w:id="46"/>
+      <w:bookmarkEnd w:id="47"/>
+      <w:bookmarkEnd w:id="48"/>
+      <w:bookmarkEnd w:id="49"/>
+      <w:bookmarkEnd w:id="50"/>
+      <w:bookmarkEnd w:id="51"/>
     </w:p>
     <w:p>
       <w:pPr>
@@ -7792,47 +7650,7 @@
           <w:sz w:val="18"/>
           <w:szCs w:val="18"/>
         </w:rPr>
-        <w:t xml:space="preserve"> CWE </w:t>
-      </w:r>
-      <w:r>
-        <w:rPr>
-          <w:rFonts w:ascii="Verdana" w:hAnsi="Verdana" w:cstheme="minorHAnsi"/>
-          <w:sz w:val="18"/>
-          <w:szCs w:val="18"/>
-        </w:rPr>
-        <w:t>(</w:t>
-      </w:r>
-      <w:r>
-        <w:rPr>
-          <w:rFonts w:ascii="Verdana" w:hAnsi="Verdana" w:cstheme="minorHAnsi"/>
-          <w:sz w:val="18"/>
-          <w:szCs w:val="18"/>
-        </w:rPr>
-        <w:t>2011</w:t>
-      </w:r>
-      <w:r>
-        <w:rPr>
-          <w:rFonts w:ascii="Verdana" w:hAnsi="Verdana" w:cstheme="minorHAnsi"/>
-          <w:sz w:val="18"/>
-          <w:szCs w:val="18"/>
-        </w:rPr>
-        <w:t>)</w:t>
-      </w:r>
-      <w:r>
-        <w:rPr>
-          <w:rFonts w:ascii="Verdana" w:hAnsi="Verdana" w:cstheme="minorHAnsi"/>
-          <w:sz w:val="18"/>
-          <w:szCs w:val="18"/>
-        </w:rPr>
-        <w:t xml:space="preserve"> T</w:t>
-      </w:r>
-      <w:r>
-        <w:rPr>
-          <w:rFonts w:ascii="Verdana" w:hAnsi="Verdana" w:cstheme="minorHAnsi"/>
-          <w:sz w:val="18"/>
-          <w:szCs w:val="18"/>
-        </w:rPr>
-        <w:t>op 25</w:t>
+        <w:t xml:space="preserve"> CWE</w:t>
       </w:r>
       <w:r>
         <w:rPr>
@@ -7849,7 +7667,7 @@
         <w:tblW w:w="9000" w:type="dxa"/>
         <w:tblLayout w:type="fixed"/>
         <w:tblLook w:val="04A0" w:firstRow="1" w:lastRow="0" w:firstColumn="1" w:lastColumn="0" w:noHBand="0" w:noVBand="1"/>
-        <w:tblDescription w:val="TABLE;QUALITY_TAGS_RULES_EVOLUTION;STD=CWE-2011-Top25"/>
+        <w:tblDescription w:val="TABLE;QUALITY_TAGS_RULES_EVOLUTION;STD=CWE-LATEST-VERSION"/>
       </w:tblPr>
       <w:tblGrid>
         <w:gridCol w:w="4585"/>
@@ -8559,14 +8377,7 @@
           <w:i/>
           <w:sz w:val="14"/>
         </w:rPr>
-        <w:t>CWE-</w:t>
-      </w:r>
-      <w:r>
-        <w:rPr>
-          <w:i/>
-          <w:sz w:val="14"/>
-        </w:rPr>
-        <w:t>2011-Top25</w:t>
+        <w:t>CWE</w:t>
       </w:r>
       <w:r>
         <w:rPr>
@@ -8587,13 +8398,15 @@
       <w:pPr>
         <w:pStyle w:val="Heading1"/>
       </w:pPr>
-      <w:bookmarkStart w:id="40" w:name="_Toc531862316"/>
-      <w:bookmarkStart w:id="41" w:name="_Toc14694640"/>
-      <w:bookmarkStart w:id="42" w:name="_Toc14781237"/>
-      <w:bookmarkStart w:id="43" w:name="_Toc14781372"/>
-      <w:bookmarkStart w:id="44" w:name="_Toc15304890"/>
-      <w:bookmarkStart w:id="45" w:name="_Toc15306077"/>
-      <w:bookmarkEnd w:id="38"/>
+      <w:bookmarkStart w:id="53" w:name="_Toc531862316"/>
+      <w:bookmarkStart w:id="54" w:name="_Toc14694640"/>
+      <w:bookmarkStart w:id="55" w:name="_Toc14781237"/>
+      <w:bookmarkStart w:id="56" w:name="_Toc14781372"/>
+      <w:bookmarkStart w:id="57" w:name="_Toc15304890"/>
+      <w:bookmarkStart w:id="58" w:name="_Toc15306077"/>
+      <w:bookmarkStart w:id="59" w:name="_Toc21073280"/>
+      <w:bookmarkStart w:id="60" w:name="_Toc21074633"/>
+      <w:bookmarkEnd w:id="52"/>
       <w:r>
         <w:lastRenderedPageBreak/>
         <w:t>A</w:t>
@@ -8601,12 +8414,14 @@
       <w:r>
         <w:t>ppendix</w:t>
       </w:r>
-      <w:bookmarkEnd w:id="40"/>
-      <w:bookmarkEnd w:id="41"/>
-      <w:bookmarkEnd w:id="42"/>
-      <w:bookmarkEnd w:id="43"/>
-      <w:bookmarkEnd w:id="44"/>
-      <w:bookmarkEnd w:id="45"/>
+      <w:bookmarkEnd w:id="53"/>
+      <w:bookmarkEnd w:id="54"/>
+      <w:bookmarkEnd w:id="55"/>
+      <w:bookmarkEnd w:id="56"/>
+      <w:bookmarkEnd w:id="57"/>
+      <w:bookmarkEnd w:id="58"/>
+      <w:bookmarkEnd w:id="59"/>
+      <w:bookmarkEnd w:id="60"/>
       <w:r>
         <w:t xml:space="preserve"> </w:t>
       </w:r>
@@ -8620,29 +8435,33 @@
         </w:tabs>
         <w:ind w:left="432" w:right="657"/>
       </w:pPr>
-      <w:bookmarkStart w:id="46" w:name="_Toc14688965"/>
-      <w:bookmarkStart w:id="47" w:name="_Toc14689045"/>
-      <w:bookmarkStart w:id="48" w:name="_Toc14680777"/>
-      <w:bookmarkStart w:id="49" w:name="_Toc14685932"/>
-      <w:bookmarkStart w:id="50" w:name="_Toc14687791"/>
-      <w:bookmarkStart w:id="51" w:name="_Toc14694641"/>
-      <w:bookmarkStart w:id="52" w:name="_Toc14781238"/>
-      <w:bookmarkStart w:id="53" w:name="_Toc14781373"/>
-      <w:bookmarkStart w:id="54" w:name="_Toc15304891"/>
-      <w:bookmarkStart w:id="55" w:name="_Toc15306078"/>
+      <w:bookmarkStart w:id="61" w:name="_Toc14688965"/>
+      <w:bookmarkStart w:id="62" w:name="_Toc14689045"/>
+      <w:bookmarkStart w:id="63" w:name="_Toc14680777"/>
+      <w:bookmarkStart w:id="64" w:name="_Toc14685932"/>
+      <w:bookmarkStart w:id="65" w:name="_Toc14687791"/>
+      <w:bookmarkStart w:id="66" w:name="_Toc14694641"/>
+      <w:bookmarkStart w:id="67" w:name="_Toc14781238"/>
+      <w:bookmarkStart w:id="68" w:name="_Toc14781373"/>
+      <w:bookmarkStart w:id="69" w:name="_Toc15304891"/>
+      <w:bookmarkStart w:id="70" w:name="_Toc15306078"/>
+      <w:bookmarkStart w:id="71" w:name="_Toc21073281"/>
+      <w:bookmarkStart w:id="72" w:name="_Toc21074634"/>
       <w:r>
         <w:t>About CAST Software Intelligence</w:t>
       </w:r>
-      <w:bookmarkEnd w:id="46"/>
-      <w:bookmarkEnd w:id="47"/>
-      <w:bookmarkEnd w:id="48"/>
-      <w:bookmarkEnd w:id="49"/>
-      <w:bookmarkEnd w:id="50"/>
-      <w:bookmarkEnd w:id="51"/>
-      <w:bookmarkEnd w:id="52"/>
-      <w:bookmarkEnd w:id="53"/>
-      <w:bookmarkEnd w:id="54"/>
-      <w:bookmarkEnd w:id="55"/>
+      <w:bookmarkEnd w:id="61"/>
+      <w:bookmarkEnd w:id="62"/>
+      <w:bookmarkEnd w:id="63"/>
+      <w:bookmarkEnd w:id="64"/>
+      <w:bookmarkEnd w:id="65"/>
+      <w:bookmarkEnd w:id="66"/>
+      <w:bookmarkEnd w:id="67"/>
+      <w:bookmarkEnd w:id="68"/>
+      <w:bookmarkEnd w:id="69"/>
+      <w:bookmarkEnd w:id="70"/>
+      <w:bookmarkEnd w:id="71"/>
+      <w:bookmarkEnd w:id="72"/>
       <w:r>
         <w:t xml:space="preserve"> </w:t>
       </w:r>
@@ -8710,29 +8529,33 @@
       <w:r>
         <w:t xml:space="preserve"> </w:t>
       </w:r>
-      <w:bookmarkStart w:id="56" w:name="_Toc14688966"/>
-      <w:bookmarkStart w:id="57" w:name="_Toc14689046"/>
-      <w:bookmarkStart w:id="58" w:name="_Toc14680778"/>
-      <w:bookmarkStart w:id="59" w:name="_Toc14685933"/>
-      <w:bookmarkStart w:id="60" w:name="_Toc14687792"/>
-      <w:bookmarkStart w:id="61" w:name="_Toc14694642"/>
-      <w:bookmarkStart w:id="62" w:name="_Toc14781239"/>
-      <w:bookmarkStart w:id="63" w:name="_Toc14781374"/>
-      <w:bookmarkStart w:id="64" w:name="_Toc15304892"/>
-      <w:bookmarkStart w:id="65" w:name="_Toc15306079"/>
+      <w:bookmarkStart w:id="73" w:name="_Toc14688966"/>
+      <w:bookmarkStart w:id="74" w:name="_Toc14689046"/>
+      <w:bookmarkStart w:id="75" w:name="_Toc14680778"/>
+      <w:bookmarkStart w:id="76" w:name="_Toc14685933"/>
+      <w:bookmarkStart w:id="77" w:name="_Toc14687792"/>
+      <w:bookmarkStart w:id="78" w:name="_Toc14694642"/>
+      <w:bookmarkStart w:id="79" w:name="_Toc14781239"/>
+      <w:bookmarkStart w:id="80" w:name="_Toc14781374"/>
+      <w:bookmarkStart w:id="81" w:name="_Toc15304892"/>
+      <w:bookmarkStart w:id="82" w:name="_Toc15306079"/>
+      <w:bookmarkStart w:id="83" w:name="_Toc21073282"/>
+      <w:bookmarkStart w:id="84" w:name="_Toc21074635"/>
       <w:r>
         <w:t>About CAST Security</w:t>
       </w:r>
-      <w:bookmarkEnd w:id="56"/>
-      <w:bookmarkEnd w:id="57"/>
-      <w:bookmarkEnd w:id="58"/>
-      <w:bookmarkEnd w:id="59"/>
-      <w:bookmarkEnd w:id="60"/>
-      <w:bookmarkEnd w:id="61"/>
-      <w:bookmarkEnd w:id="62"/>
-      <w:bookmarkEnd w:id="63"/>
-      <w:bookmarkEnd w:id="64"/>
-      <w:bookmarkEnd w:id="65"/>
+      <w:bookmarkEnd w:id="73"/>
+      <w:bookmarkEnd w:id="74"/>
+      <w:bookmarkEnd w:id="75"/>
+      <w:bookmarkEnd w:id="76"/>
+      <w:bookmarkEnd w:id="77"/>
+      <w:bookmarkEnd w:id="78"/>
+      <w:bookmarkEnd w:id="79"/>
+      <w:bookmarkEnd w:id="80"/>
+      <w:bookmarkEnd w:id="81"/>
+      <w:bookmarkEnd w:id="82"/>
+      <w:bookmarkEnd w:id="83"/>
+      <w:bookmarkEnd w:id="84"/>
       <w:r>
         <w:t xml:space="preserve"> </w:t>
       </w:r>
@@ -9066,33 +8889,6 @@
         <w:szCs w:val="24"/>
       </w:rPr>
       <w:t>CWE</w:t>
-    </w:r>
-    <w:r>
-      <w:rPr>
-        <w:rFonts w:asciiTheme="majorHAnsi" w:hAnsiTheme="majorHAnsi"/>
-        <w:noProof/>
-        <w:sz w:val="20"/>
-        <w:szCs w:val="24"/>
-      </w:rPr>
-      <w:t xml:space="preserve"> (2011)</w:t>
-    </w:r>
-    <w:r>
-      <w:rPr>
-        <w:rFonts w:asciiTheme="majorHAnsi" w:hAnsiTheme="majorHAnsi"/>
-        <w:noProof/>
-        <w:sz w:val="20"/>
-        <w:szCs w:val="24"/>
-      </w:rPr>
-      <w:t xml:space="preserve"> Top </w:t>
-    </w:r>
-    <w:r>
-      <w:rPr>
-        <w:rFonts w:asciiTheme="majorHAnsi" w:hAnsiTheme="majorHAnsi"/>
-        <w:noProof/>
-        <w:sz w:val="20"/>
-        <w:szCs w:val="24"/>
-      </w:rPr>
-      <w:t>25</w:t>
     </w:r>
     <w:r>
       <w:rPr>
@@ -11294,7 +11090,7 @@
     </w:rPrDefault>
     <w:pPrDefault/>
   </w:docDefaults>
-  <w:latentStyles w:defLockedState="0" w:defUIPriority="99" w:defSemiHidden="0" w:defUnhideWhenUsed="0" w:defQFormat="0" w:count="376">
+  <w:latentStyles w:defLockedState="0" w:defUIPriority="99" w:defSemiHidden="0" w:defUnhideWhenUsed="0" w:defQFormat="0" w:count="377">
     <w:lsdException w:name="Normal" w:uiPriority="0" w:qFormat="1"/>
     <w:lsdException w:name="heading 1" w:uiPriority="0" w:qFormat="1"/>
     <w:lsdException w:name="heading 2" w:uiPriority="0" w:qFormat="1"/>
@@ -11671,6 +11467,7 @@
     <w:lsdException w:name="Hashtag" w:semiHidden="1" w:unhideWhenUsed="1"/>
     <w:lsdException w:name="Unresolved Mention" w:semiHidden="1" w:unhideWhenUsed="1"/>
     <w:lsdException w:name="Smart Link" w:semiHidden="1" w:unhideWhenUsed="1"/>
+    <w:lsdException w:name="Smart Link Error" w:semiHidden="1" w:unhideWhenUsed="1"/>
   </w:latentStyles>
   <w:style w:type="paragraph" w:default="1" w:styleId="Normal">
     <w:name w:val="Normal"/>
@@ -16262,7 +16059,7 @@
 </file>
 
 <file path=customXml/itemProps2.xml><?xml version="1.0" encoding="utf-8"?>
-<ds:datastoreItem xmlns:ds="http://schemas.openxmlformats.org/officeDocument/2006/customXml" ds:itemID="{5561C0B4-578E-4E9F-B77E-22E24718CDD8}">
+<ds:datastoreItem xmlns:ds="http://schemas.openxmlformats.org/officeDocument/2006/customXml" ds:itemID="{077C908B-E6D4-465E-9950-0E78709A392B}">
   <ds:schemaRefs>
     <ds:schemaRef ds:uri="http://schemas.openxmlformats.org/officeDocument/2006/bibliography"/>
   </ds:schemaRefs>

</xml_diff>